<commit_message>
update internship info and CV
</commit_message>
<xml_diff>
--- a/CV_Vijendra_Singh.docx
+++ b/CV_Vijendra_Singh.docx
@@ -607,49 +607,23 @@
           <w:spacing w:val="2"/>
           <w:u w:val="single"/>
         </w:rPr>
-        <w:t>Parking Enforcement Officer</w:t>
-      </w:r>
-      <w:r>
-        <w:rPr>
-          <w:spacing w:val="3"/>
-          <w:u w:val="single"/>
-        </w:rPr>
-        <w:t xml:space="preserve"> </w:t>
-      </w:r>
-      <w:r>
-        <w:rPr>
-          <w:u w:val="single"/>
-        </w:rPr>
-        <w:t>–</w:t>
-      </w:r>
-      <w:r>
-        <w:rPr>
-          <w:spacing w:val="23"/>
-          <w:u w:val="single"/>
-        </w:rPr>
-        <w:t xml:space="preserve"> </w:t>
-      </w:r>
-      <w:r>
-        <w:rPr>
-          <w:spacing w:val="1"/>
-          <w:u w:val="single"/>
-        </w:rPr>
-        <w:t>27</w:t>
-      </w:r>
-      <w:r>
-        <w:rPr>
-          <w:spacing w:val="1"/>
-          <w:u w:val="single"/>
-          <w:vertAlign w:val="superscript"/>
-        </w:rPr>
-        <w:t>th</w:t>
-      </w:r>
-      <w:r>
-        <w:rPr>
-          <w:spacing w:val="1"/>
-          <w:u w:val="single"/>
-        </w:rPr>
-        <w:t xml:space="preserve"> May 2022 – till date </w:t>
+        <w:t xml:space="preserve">Internship- </w:t>
+      </w:r>
+      <w:proofErr w:type="spellStart"/>
+      <w:r>
+        <w:rPr>
+          <w:spacing w:val="2"/>
+          <w:u w:val="single"/>
+        </w:rPr>
+        <w:t>Whitecliffe</w:t>
+      </w:r>
+      <w:proofErr w:type="spellEnd"/>
+      <w:r>
+        <w:rPr>
+          <w:spacing w:val="2"/>
+          <w:u w:val="single"/>
+        </w:rPr>
+        <w:t xml:space="preserve"> School of Information Technology - December 2023 – till date</w:t>
       </w:r>
     </w:p>
     <w:p/>
@@ -683,7 +657,7 @@
         <w:rPr>
           <w:spacing w:val="2"/>
         </w:rPr>
-        <w:t xml:space="preserve">working as parking enforcement officer at Wilson Parking , Wellington </w:t>
+        <w:t>Working as an intern Django developer</w:t>
       </w:r>
     </w:p>
     <w:p>
@@ -716,7 +690,7 @@
         <w:rPr>
           <w:spacing w:val="2"/>
         </w:rPr>
-        <w:t xml:space="preserve">Currently working with automobile solution of parking enforcement which includes handling computer generated data on real time to enforce parking right. </w:t>
+        <w:t>Building a student attendance program for the institute to manage and update student information, track progress, and provide an interface for various users to update and access the required information.</w:t>
       </w:r>
     </w:p>
     <w:p>
@@ -733,21 +707,6 @@
     </w:p>
     <w:p>
       <w:pPr>
-        <w:kinsoku w:val="0"/>
-        <w:overflowPunct w:val="0"/>
-        <w:spacing w:before="66"/>
-        <w:jc w:val="center"/>
-        <w:rPr>
-          <w:b/>
-          <w:bCs/>
-          <w:spacing w:val="1"/>
-          <w:sz w:val="20"/>
-          <w:szCs w:val="20"/>
-        </w:rPr>
-      </w:pPr>
-    </w:p>
-    <w:p>
-      <w:pPr>
         <w:pStyle w:val="Heading1"/>
         <w:kinsoku w:val="0"/>
         <w:overflowPunct w:val="0"/>
@@ -762,21 +721,14 @@
           <w:spacing w:val="2"/>
           <w:u w:val="single"/>
         </w:rPr>
-        <w:t xml:space="preserve"> </w:t>
-      </w:r>
-      <w:r>
-        <w:rPr>
-          <w:spacing w:val="2"/>
-          <w:u w:val="single"/>
-        </w:rPr>
-        <w:t>Realty Redefine, Delhi June</w:t>
+        <w:t>Parking Enforcement Officer</w:t>
       </w:r>
       <w:r>
         <w:rPr>
           <w:spacing w:val="3"/>
           <w:u w:val="single"/>
         </w:rPr>
-        <w:t xml:space="preserve"> 2018 </w:t>
+        <w:t xml:space="preserve"> </w:t>
       </w:r>
       <w:r>
         <w:rPr>
@@ -796,7 +748,7 @@
           <w:spacing w:val="1"/>
           <w:u w:val="single"/>
         </w:rPr>
-        <w:t>31</w:t>
+        <w:t>27</w:t>
       </w:r>
       <w:r>
         <w:rPr>
@@ -804,21 +756,14 @@
           <w:u w:val="single"/>
           <w:vertAlign w:val="superscript"/>
         </w:rPr>
-        <w:t>st</w:t>
-      </w:r>
-      <w:r>
-        <w:rPr>
-          <w:spacing w:val="1"/>
-          <w:u w:val="single"/>
-        </w:rPr>
-        <w:t xml:space="preserve"> March 2022</w:t>
-      </w:r>
-      <w:r>
-        <w:rPr>
-          <w:spacing w:val="1"/>
-          <w:u w:val="single"/>
-        </w:rPr>
-        <w:t xml:space="preserve"> </w:t>
+        <w:t>th</w:t>
+      </w:r>
+      <w:r>
+        <w:rPr>
+          <w:spacing w:val="1"/>
+          <w:u w:val="single"/>
+        </w:rPr>
+        <w:t xml:space="preserve"> May 2022 – till date </w:t>
       </w:r>
     </w:p>
     <w:p/>
@@ -852,6 +797,175 @@
         <w:rPr>
           <w:spacing w:val="2"/>
         </w:rPr>
+        <w:t xml:space="preserve">working as parking enforcement officer at Wilson Parking , Wellington </w:t>
+      </w:r>
+    </w:p>
+    <w:p>
+      <w:pPr>
+        <w:pStyle w:val="BodyText"/>
+        <w:kinsoku w:val="0"/>
+        <w:overflowPunct w:val="0"/>
+        <w:spacing w:line="250" w:lineRule="auto"/>
+        <w:ind w:left="820" w:right="394" w:hanging="360"/>
+        <w:rPr>
+          <w:spacing w:val="2"/>
+        </w:rPr>
+      </w:pPr>
+      <w:r>
+        <w:rPr>
+          <w:rFonts w:ascii="Wingdings" w:hAnsi="Wingdings" w:cs="Wingdings"/>
+          <w:w w:val="80"/>
+        </w:rPr>
+        <w:t>ØØ</w:t>
+      </w:r>
+      <w:r>
+        <w:rPr>
+          <w:rFonts w:ascii="Wingdings" w:hAnsi="Wingdings" w:cs="Wingdings" w:hint="eastAsia"/>
+          <w:spacing w:val="25"/>
+          <w:w w:val="80"/>
+        </w:rPr>
+        <w:t xml:space="preserve"> </w:t>
+      </w:r>
+      <w:r>
+        <w:rPr>
+          <w:spacing w:val="2"/>
+        </w:rPr>
+        <w:t xml:space="preserve">Currently working with automobile solution of parking enforcement which includes handling computer generated data on real time to enforce parking right. </w:t>
+      </w:r>
+    </w:p>
+    <w:p>
+      <w:pPr>
+        <w:pStyle w:val="BodyText"/>
+        <w:kinsoku w:val="0"/>
+        <w:overflowPunct w:val="0"/>
+        <w:spacing w:line="250" w:lineRule="auto"/>
+        <w:ind w:left="820" w:right="394" w:hanging="360"/>
+        <w:rPr>
+          <w:spacing w:val="2"/>
+        </w:rPr>
+      </w:pPr>
+    </w:p>
+    <w:p>
+      <w:pPr>
+        <w:kinsoku w:val="0"/>
+        <w:overflowPunct w:val="0"/>
+        <w:spacing w:before="66"/>
+        <w:jc w:val="center"/>
+        <w:rPr>
+          <w:b/>
+          <w:bCs/>
+          <w:spacing w:val="1"/>
+          <w:sz w:val="20"/>
+          <w:szCs w:val="20"/>
+        </w:rPr>
+      </w:pPr>
+    </w:p>
+    <w:p>
+      <w:pPr>
+        <w:pStyle w:val="Heading1"/>
+        <w:kinsoku w:val="0"/>
+        <w:overflowPunct w:val="0"/>
+        <w:ind w:left="100"/>
+        <w:rPr>
+          <w:spacing w:val="1"/>
+          <w:u w:val="single"/>
+        </w:rPr>
+      </w:pPr>
+      <w:r>
+        <w:rPr>
+          <w:spacing w:val="2"/>
+          <w:u w:val="single"/>
+        </w:rPr>
+        <w:t xml:space="preserve"> </w:t>
+      </w:r>
+      <w:r>
+        <w:rPr>
+          <w:spacing w:val="2"/>
+          <w:u w:val="single"/>
+        </w:rPr>
+        <w:t>Realty Redefine, Delhi June</w:t>
+      </w:r>
+      <w:r>
+        <w:rPr>
+          <w:spacing w:val="3"/>
+          <w:u w:val="single"/>
+        </w:rPr>
+        <w:t xml:space="preserve"> 2018 </w:t>
+      </w:r>
+      <w:r>
+        <w:rPr>
+          <w:u w:val="single"/>
+        </w:rPr>
+        <w:t>–</w:t>
+      </w:r>
+      <w:r>
+        <w:rPr>
+          <w:spacing w:val="23"/>
+          <w:u w:val="single"/>
+        </w:rPr>
+        <w:t xml:space="preserve"> </w:t>
+      </w:r>
+      <w:r>
+        <w:rPr>
+          <w:spacing w:val="1"/>
+          <w:u w:val="single"/>
+        </w:rPr>
+        <w:t>31</w:t>
+      </w:r>
+      <w:r>
+        <w:rPr>
+          <w:spacing w:val="1"/>
+          <w:u w:val="single"/>
+          <w:vertAlign w:val="superscript"/>
+        </w:rPr>
+        <w:t>st</w:t>
+      </w:r>
+      <w:r>
+        <w:rPr>
+          <w:spacing w:val="1"/>
+          <w:u w:val="single"/>
+        </w:rPr>
+        <w:t xml:space="preserve"> March 2022</w:t>
+      </w:r>
+      <w:r>
+        <w:rPr>
+          <w:spacing w:val="1"/>
+          <w:u w:val="single"/>
+        </w:rPr>
+        <w:t xml:space="preserve"> </w:t>
+      </w:r>
+    </w:p>
+    <w:p/>
+    <w:p>
+      <w:pPr>
+        <w:pStyle w:val="BodyText"/>
+        <w:kinsoku w:val="0"/>
+        <w:overflowPunct w:val="0"/>
+        <w:spacing w:line="250" w:lineRule="auto"/>
+        <w:ind w:left="820" w:right="394" w:hanging="360"/>
+        <w:rPr>
+          <w:spacing w:val="2"/>
+        </w:rPr>
+      </w:pPr>
+      <w:r>
+        <w:rPr>
+          <w:rFonts w:ascii="Wingdings" w:hAnsi="Wingdings" w:cs="Wingdings"/>
+          <w:w w:val="80"/>
+        </w:rPr>
+        <w:t>ØØ</w:t>
+      </w:r>
+      <w:r>
+        <w:rPr>
+          <w:rFonts w:ascii="Wingdings" w:hAnsi="Wingdings" w:cs="Wingdings" w:hint="eastAsia"/>
+          <w:spacing w:val="25"/>
+          <w:w w:val="80"/>
+        </w:rPr>
+        <w:t xml:space="preserve"> </w:t>
+      </w:r>
+      <w:r>
+        <w:rPr>
+          <w:spacing w:val="2"/>
+        </w:rPr>
         <w:t xml:space="preserve">Realty Redefine is a </w:t>
       </w:r>
       <w:r>
@@ -986,6 +1100,7 @@
           <w:sz w:val="20"/>
           <w:szCs w:val="20"/>
         </w:rPr>
+        <w:lastRenderedPageBreak/>
         <w:br w:type="page"/>
       </w:r>
     </w:p>

</xml_diff>